<commit_message>
The first ChainLink of a ChainLinkSource now rotates towards the source, solving the issue.
</commit_message>
<xml_diff>
--- a/Spider game/Assets/Documentation/Documentation.docx
+++ b/Spider game/Assets/Documentation/Documentation.docx
@@ -13,7 +13,7 @@
         <w:rPr>
           <w:lang w:val="en-US"/>
         </w:rPr>
-        <w:t>Documentation</w:t>
+        <w:t>ChainLinkSource</w:t>
       </w:r>
     </w:p>
     <w:p>
@@ -27,12 +27,31 @@
         <w:rPr>
           <w:lang w:val="en-US"/>
         </w:rPr>
-        <w:t>ChainLinkSource</w:t>
-      </w:r>
-    </w:p>
-    <w:p>
-      <w:pPr>
-        <w:pStyle w:val="berschrift3"/>
+        <w:t>Making the ChainLink</w:t>
+      </w:r>
+      <w:r>
+        <w:rPr>
+          <w:lang w:val="en-US"/>
+        </w:rPr>
+        <w:t>Source</w:t>
+      </w:r>
+      <w:r>
+        <w:rPr>
+          <w:lang w:val="en-US"/>
+        </w:rPr>
+        <w:t xml:space="preserve"> only work in one direction</w:t>
+      </w:r>
+    </w:p>
+    <w:p>
+      <w:pPr>
+        <w:rPr>
+          <w:lang w:val="en-US"/>
+        </w:rPr>
+      </w:pPr>
+    </w:p>
+    <w:p>
+      <w:pPr>
+        <w:pStyle w:val="berschrift2"/>
         <w:rPr>
           <w:lang w:val="en-US"/>
         </w:rPr>
@@ -85,7 +104,7 @@
     </w:p>
     <w:p>
       <w:pPr>
-        <w:pStyle w:val="berschrift3"/>
+        <w:pStyle w:val="berschrift2"/>
         <w:rPr>
           <w:lang w:val="en-US"/>
         </w:rPr>
@@ -168,93 +187,45 @@
     </w:p>
     <w:p>
       <w:pPr>
-        <w:pStyle w:val="berschrift3"/>
-        <w:rPr>
-          <w:lang w:val="en-US"/>
-        </w:rPr>
-      </w:pPr>
-      <w:r>
-        <w:rPr>
-          <w:lang w:val="en-US"/>
-        </w:rPr>
-        <w:t xml:space="preserve">Determining if the Source is </w:t>
-      </w:r>
-      <w:r>
-        <w:rPr>
-          <w:lang w:val="en-US"/>
-        </w:rPr>
-        <w:t xml:space="preserve">Behind or in Front of </w:t>
-      </w:r>
-      <w:r>
-        <w:rPr>
-          <w:lang w:val="en-US"/>
-        </w:rPr>
-        <w:t xml:space="preserve">a </w:t>
-      </w:r>
-      <w:r>
-        <w:rPr>
-          <w:lang w:val="en-US"/>
-        </w:rPr>
-        <w:t>ChainLink</w:t>
-      </w:r>
-    </w:p>
-    <w:p>
-      <w:pPr>
-        <w:rPr>
-          <w:lang w:val="en-US"/>
-        </w:rPr>
-      </w:pPr>
-      <w:r>
-        <w:rPr>
-          <w:lang w:val="en-US"/>
-        </w:rPr>
-        <w:t>The source lies behind the chainLink if the source lies on the negative side of a plane defined by the normal vector positionToLinkChainLinkTo -&gt; positionToLinkToHook and the plane point positionToLinkChainLinkTo. Otherwise, the source lies in front of the chainLink.</w:t>
-      </w:r>
-    </w:p>
-    <w:p>
-      <w:pPr>
-        <w:rPr>
-          <w:lang w:val="en-US"/>
-        </w:rPr>
-      </w:pPr>
-    </w:p>
-    <w:p>
-      <w:pPr>
-        <w:pStyle w:val="berschrift3"/>
-        <w:rPr>
-          <w:lang w:val="en-US"/>
-        </w:rPr>
-      </w:pPr>
-      <w:r>
-        <w:rPr>
-          <w:lang w:val="en-US"/>
-        </w:rPr>
-        <w:t>Determining if the Chain should be Lengthened or Shortened</w:t>
-      </w:r>
-    </w:p>
-    <w:p>
-      <w:pPr>
-        <w:rPr>
-          <w:lang w:val="en-US"/>
-        </w:rPr>
-      </w:pPr>
-      <w:r>
-        <w:rPr>
-          <w:lang w:val="en-US"/>
-        </w:rPr>
-        <w:t>The chain should be lengthened if</w:t>
-      </w:r>
-      <w:r>
-        <w:rPr>
-          <w:lang w:val="en-US"/>
-        </w:rPr>
-        <w:t xml:space="preserve"> one of the following holds</w:t>
-      </w:r>
-      <w:r>
-        <w:rPr>
-          <w:lang w:val="en-US"/>
-        </w:rPr>
-        <w:t>:</w:t>
+        <w:pStyle w:val="berschrift2"/>
+        <w:rPr>
+          <w:lang w:val="en-US"/>
+        </w:rPr>
+      </w:pPr>
+      <w:r>
+        <w:rPr>
+          <w:lang w:val="en-US"/>
+        </w:rPr>
+        <w:t>Rotating the first ChainLink towards the source</w:t>
+      </w:r>
+    </w:p>
+    <w:p>
+      <w:pPr>
+        <w:rPr>
+          <w:lang w:val="en-US"/>
+        </w:rPr>
+      </w:pPr>
+      <w:hyperlink r:id="rId5" w:history="1">
+        <w:r>
+          <w:rPr>
+            <w:rStyle w:val="Hyperlink"/>
+            <w:lang w:val="en-US"/>
+          </w:rPr>
+          <w:t>https://answers.unity.com/questions/217540/getting-a-configurable-joint-to-point-at-another-o.html</w:t>
+        </w:r>
+      </w:hyperlink>
+    </w:p>
+    <w:p>
+      <w:pPr>
+        <w:rPr>
+          <w:lang w:val="en-US"/>
+        </w:rPr>
+      </w:pPr>
+      <w:r>
+        <w:rPr>
+          <w:lang w:val="en-US"/>
+        </w:rPr>
+        <w:t>There are three different ways to rotate the first ChainLink towards the source:</w:t>
       </w:r>
     </w:p>
     <w:p>
@@ -262,7 +233,7 @@
         <w:pStyle w:val="Listenabsatz"/>
         <w:numPr>
           <w:ilvl w:val="0"/>
-          <w:numId w:val="8"/>
+          <w:numId w:val="12"/>
         </w:numPr>
         <w:rPr>
           <w:lang w:val="en-US"/>
@@ -272,55 +243,7 @@
         <w:rPr>
           <w:lang w:val="en-US"/>
         </w:rPr>
-        <w:t xml:space="preserve">There is no previouslySpawnedChainLink </w:t>
-      </w:r>
-      <w:r>
-        <w:rPr>
-          <w:lang w:val="en-US"/>
-        </w:rPr>
-        <w:t>AND</w:t>
-      </w:r>
-      <w:r>
-        <w:rPr>
-          <w:lang w:val="en-US"/>
-        </w:rPr>
-        <w:t xml:space="preserve"> the hookToConnectChainLinkTo </w:t>
-      </w:r>
-      <w:r>
-        <w:rPr>
-          <w:lang w:val="en-US"/>
-        </w:rPr>
-        <w:t>has some distance</w:t>
-      </w:r>
-      <w:r>
-        <w:rPr>
-          <w:lang w:val="en-US"/>
-        </w:rPr>
-        <w:t xml:space="preserve"> to the source AND</w:t>
-      </w:r>
-      <w:r>
-        <w:rPr>
-          <w:lang w:val="en-US"/>
-        </w:rPr>
-        <w:t xml:space="preserve"> </w:t>
-      </w:r>
-      <w:r>
-        <w:rPr>
-          <w:lang w:val="en-US"/>
-        </w:rPr>
-        <w:t>t</w:t>
-      </w:r>
-      <w:r>
-        <w:rPr>
-          <w:lang w:val="en-US"/>
-        </w:rPr>
-        <w:t>he maximumPushOutSpeed is greater than 0</w:t>
-      </w:r>
-      <w:r>
-        <w:rPr>
-          <w:lang w:val="en-US"/>
-        </w:rPr>
-        <w:t>.</w:t>
+        <w:t>Using the transform of the object</w:t>
       </w:r>
     </w:p>
     <w:p>
@@ -328,7 +251,7 @@
         <w:pStyle w:val="Listenabsatz"/>
         <w:numPr>
           <w:ilvl w:val="0"/>
-          <w:numId w:val="8"/>
+          <w:numId w:val="12"/>
         </w:numPr>
         <w:rPr>
           <w:lang w:val="en-US"/>
@@ -338,32 +261,695 @@
         <w:rPr>
           <w:lang w:val="en-US"/>
         </w:rPr>
-        <w:t xml:space="preserve">There is a previouslySpawnedChainLink AND the source lies behind </w:t>
-      </w:r>
-      <w:r>
-        <w:rPr>
-          <w:lang w:val="en-US"/>
-        </w:rPr>
-        <w:t>it</w:t>
-      </w:r>
-      <w:r>
-        <w:rPr>
-          <w:lang w:val="en-US"/>
-        </w:rPr>
-        <w:t xml:space="preserve"> AND t</w:t>
-      </w:r>
-      <w:r>
-        <w:rPr>
-          <w:lang w:val="en-US"/>
-        </w:rPr>
-        <w:t>he maximumPushOutSpeed is greater than 0</w:t>
-      </w:r>
-      <w:r>
-        <w:rPr>
-          <w:lang w:val="en-US"/>
-        </w:rPr>
-        <w:t>.</w:t>
-      </w:r>
+        <w:t>Using the rigidbody of the object</w:t>
+      </w:r>
+    </w:p>
+    <w:p>
+      <w:pPr>
+        <w:pStyle w:val="Listenabsatz"/>
+        <w:numPr>
+          <w:ilvl w:val="0"/>
+          <w:numId w:val="12"/>
+        </w:numPr>
+        <w:rPr>
+          <w:lang w:val="en-US"/>
+        </w:rPr>
+      </w:pPr>
+      <w:r>
+        <w:rPr>
+          <w:lang w:val="en-US"/>
+        </w:rPr>
+        <w:t>Using</w:t>
+      </w:r>
+      <w:r>
+        <w:rPr>
+          <w:lang w:val="en-US"/>
+        </w:rPr>
+        <w:t xml:space="preserve"> a</w:t>
+      </w:r>
+      <w:r>
+        <w:rPr>
+          <w:lang w:val="en-US"/>
+        </w:rPr>
+        <w:t xml:space="preserve"> ConfigurableJoint</w:t>
+      </w:r>
+    </w:p>
+    <w:p>
+      <w:pPr>
+        <w:rPr>
+          <w:lang w:val="en-US"/>
+        </w:rPr>
+      </w:pPr>
+    </w:p>
+    <w:p>
+      <w:pPr>
+        <w:rPr>
+          <w:lang w:val="en-US"/>
+        </w:rPr>
+      </w:pPr>
+      <w:r>
+        <w:rPr>
+          <w:lang w:val="en-US"/>
+        </w:rPr>
+        <w:t>If the chain should be lengthened or shortened is dependent on the orientation of the first ChainLink, and therefore it is important how the first ChainLink is rotated.</w:t>
+      </w:r>
+      <w:r>
+        <w:rPr>
+          <w:lang w:val="en-US"/>
+        </w:rPr>
+        <w:t xml:space="preserve"> If the </w:t>
+      </w:r>
+    </w:p>
+    <w:p>
+      <w:pPr>
+        <w:rPr>
+          <w:lang w:val="en-US"/>
+        </w:rPr>
+      </w:pPr>
+    </w:p>
+    <w:p>
+      <w:pPr>
+        <w:rPr>
+          <w:lang w:val="en-US"/>
+        </w:rPr>
+      </w:pPr>
+    </w:p>
+    <w:p>
+      <w:pPr>
+        <w:pStyle w:val="berschrift2"/>
+        <w:rPr>
+          <w:lang w:val="en-US"/>
+        </w:rPr>
+      </w:pPr>
+      <w:r>
+        <w:rPr>
+          <w:lang w:val="en-US"/>
+        </w:rPr>
+        <w:t xml:space="preserve">Determining if the Chain should be </w:t>
+      </w:r>
+      <w:r>
+        <w:rPr>
+          <w:lang w:val="en-US"/>
+        </w:rPr>
+        <w:t>Lengthened</w:t>
+      </w:r>
+    </w:p>
+    <w:p>
+      <w:pPr>
+        <w:pStyle w:val="berschrift3"/>
+        <w:rPr>
+          <w:lang w:val="en-US"/>
+        </w:rPr>
+      </w:pPr>
+      <w:r>
+        <w:rPr>
+          <w:lang w:val="en-US"/>
+        </w:rPr>
+        <w:t>General requirements</w:t>
+      </w:r>
+    </w:p>
+    <w:p>
+      <w:pPr>
+        <w:rPr>
+          <w:lang w:val="en-US"/>
+        </w:rPr>
+      </w:pPr>
+      <w:r>
+        <w:rPr>
+          <w:lang w:val="en-US"/>
+        </w:rPr>
+        <w:t>The following requirements must hold for the chain to be lengthened.</w:t>
+      </w:r>
+    </w:p>
+    <w:p>
+      <w:pPr>
+        <w:pStyle w:val="berschrift4"/>
+        <w:rPr>
+          <w:lang w:val="en-US"/>
+        </w:rPr>
+      </w:pPr>
+      <w:bookmarkStart w:id="0" w:name="_There_is_a"/>
+      <w:bookmarkEnd w:id="0"/>
+      <w:r>
+        <w:rPr>
+          <w:lang w:val="en-US"/>
+        </w:rPr>
+        <w:t>There is a hook to connect a ChainLink to</w:t>
+      </w:r>
+    </w:p>
+    <w:p>
+      <w:pPr>
+        <w:rPr>
+          <w:lang w:val="en-US"/>
+        </w:rPr>
+      </w:pPr>
+      <w:r>
+        <w:rPr>
+          <w:lang w:val="en-US"/>
+        </w:rPr>
+        <w:t>If there is no hook then no new ChainLink can be spawned and attached to it. In addition, when there is no hook then there can also be no ChainLink to enlarge since that would be considered a hook as well.</w:t>
+      </w:r>
+    </w:p>
+    <w:p>
+      <w:pPr>
+        <w:pStyle w:val="berschrift4"/>
+        <w:rPr>
+          <w:lang w:val="en-US"/>
+        </w:rPr>
+      </w:pPr>
+      <w:bookmarkStart w:id="1" w:name="_The_maximumPushOutSpeed_is"/>
+      <w:bookmarkEnd w:id="1"/>
+      <w:r>
+        <w:rPr>
+          <w:lang w:val="en-US"/>
+        </w:rPr>
+        <w:lastRenderedPageBreak/>
+        <w:t>The</w:t>
+      </w:r>
+      <w:r>
+        <w:rPr>
+          <w:lang w:val="en-US"/>
+        </w:rPr>
+        <w:t xml:space="preserve"> maximumPushOutSpeed</w:t>
+      </w:r>
+      <w:r>
+        <w:rPr>
+          <w:lang w:val="en-US"/>
+        </w:rPr>
+        <w:t xml:space="preserve"> is greater than 0</w:t>
+      </w:r>
+    </w:p>
+    <w:p>
+      <w:pPr>
+        <w:rPr>
+          <w:lang w:val="en-US"/>
+        </w:rPr>
+      </w:pPr>
+      <w:r>
+        <w:rPr>
+          <w:lang w:val="en-US"/>
+        </w:rPr>
+        <w:t xml:space="preserve">The chain should only be lengthened </w:t>
+      </w:r>
+      <w:r>
+        <w:rPr>
+          <w:lang w:val="en-US"/>
+        </w:rPr>
+        <w:t xml:space="preserve">if </w:t>
+      </w:r>
+      <w:r>
+        <w:rPr>
+          <w:lang w:val="en-US"/>
+        </w:rPr>
+        <w:t>the theoretical speed at which the chain can be expelled is positive.</w:t>
+      </w:r>
+    </w:p>
+    <w:p>
+      <w:pPr>
+        <w:pStyle w:val="berschrift3"/>
+        <w:rPr>
+          <w:lang w:val="en-US"/>
+        </w:rPr>
+      </w:pPr>
+    </w:p>
+    <w:p>
+      <w:pPr>
+        <w:pStyle w:val="berschrift3"/>
+        <w:rPr>
+          <w:lang w:val="en-US"/>
+        </w:rPr>
+      </w:pPr>
+      <w:r>
+        <w:rPr>
+          <w:lang w:val="en-US"/>
+        </w:rPr>
+        <w:t>Case one: There is no first ChainLink</w:t>
+      </w:r>
+    </w:p>
+    <w:p>
+      <w:pPr>
+        <w:rPr>
+          <w:lang w:val="en-US"/>
+        </w:rPr>
+      </w:pPr>
+      <w:r>
+        <w:rPr>
+          <w:lang w:val="en-US"/>
+        </w:rPr>
+        <w:t>In this case the chain should be lengthened if the following condition holds.</w:t>
+      </w:r>
+    </w:p>
+    <w:p>
+      <w:pPr>
+        <w:pStyle w:val="berschrift4"/>
+        <w:rPr>
+          <w:lang w:val="en-US"/>
+        </w:rPr>
+      </w:pPr>
+      <w:r>
+        <w:rPr>
+          <w:lang w:val="en-US"/>
+        </w:rPr>
+        <w:t>There is some distance between the source and the hook to connect a ChainLink to</w:t>
+      </w:r>
+    </w:p>
+    <w:p>
+      <w:pPr>
+        <w:rPr>
+          <w:lang w:val="en-US"/>
+        </w:rPr>
+      </w:pPr>
+      <w:r>
+        <w:rPr>
+          <w:lang w:val="en-US"/>
+        </w:rPr>
+        <w:t>The chain is just comprised of a hook, and therefore it cannot be shortened. It should be lengthened if there is some gap between the source and the hook.</w:t>
+      </w:r>
+    </w:p>
+    <w:p>
+      <w:pPr>
+        <w:pStyle w:val="berschrift3"/>
+        <w:rPr>
+          <w:lang w:val="en-US"/>
+        </w:rPr>
+      </w:pPr>
+      <w:r>
+        <w:rPr>
+          <w:lang w:val="en-US"/>
+        </w:rPr>
+        <w:t>Case two: There is a first ChainLink</w:t>
+      </w:r>
+    </w:p>
+    <w:p>
+      <w:pPr>
+        <w:rPr>
+          <w:lang w:val="en-US"/>
+        </w:rPr>
+      </w:pPr>
+      <w:r>
+        <w:rPr>
+          <w:lang w:val="en-US"/>
+        </w:rPr>
+        <w:t xml:space="preserve">In this case. The chain cannot just be lengthened when this first ChainLink has some distance to the source as </w:t>
+      </w:r>
+    </w:p>
+    <w:p>
+      <w:pPr>
+        <w:rPr>
+          <w:lang w:val="en-US"/>
+        </w:rPr>
+      </w:pPr>
+      <w:r>
+        <w:rPr>
+          <w:lang w:val="en-US"/>
+        </w:rPr>
+        <w:t xml:space="preserve">In this case it is much more difficult to determine if the </w:t>
+      </w:r>
+      <w:r>
+        <w:rPr>
+          <w:lang w:val="en-US"/>
+        </w:rPr>
+        <w:t>chain should be lengthened or not.</w:t>
+      </w:r>
+    </w:p>
+    <w:p>
+      <w:pPr>
+        <w:rPr>
+          <w:lang w:val="en-US"/>
+        </w:rPr>
+      </w:pPr>
+    </w:p>
+    <w:p>
+      <w:pPr>
+        <w:pStyle w:val="Listenabsatz"/>
+        <w:numPr>
+          <w:ilvl w:val="0"/>
+          <w:numId w:val="10"/>
+        </w:numPr>
+        <w:rPr>
+          <w:lang w:val="en-US"/>
+        </w:rPr>
+      </w:pPr>
+      <w:r>
+        <w:rPr>
+          <w:lang w:val="en-US"/>
+        </w:rPr>
+        <w:t>Align the first ChainLink with the source</w:t>
+      </w:r>
+    </w:p>
+    <w:p>
+      <w:pPr>
+        <w:pStyle w:val="Listenabsatz"/>
+        <w:numPr>
+          <w:ilvl w:val="0"/>
+          <w:numId w:val="10"/>
+        </w:numPr>
+        <w:rPr>
+          <w:lang w:val="en-US"/>
+        </w:rPr>
+      </w:pPr>
+      <w:r>
+        <w:rPr>
+          <w:lang w:val="en-US"/>
+        </w:rPr>
+        <w:t xml:space="preserve">If it </w:t>
+      </w:r>
+      <w:r>
+        <w:rPr>
+          <w:lang w:val="en-US"/>
+        </w:rPr>
+        <w:t>points towards the source, lengthen it.</w:t>
+      </w:r>
+    </w:p>
+    <w:p>
+      <w:pPr>
+        <w:pStyle w:val="Listenabsatz"/>
+        <w:numPr>
+          <w:ilvl w:val="0"/>
+          <w:numId w:val="10"/>
+        </w:numPr>
+        <w:rPr>
+          <w:lang w:val="en-US"/>
+        </w:rPr>
+      </w:pPr>
+      <w:r>
+        <w:rPr>
+          <w:lang w:val="en-US"/>
+        </w:rPr>
+        <w:t>If it doesn’t, rotate it back?</w:t>
+      </w:r>
+    </w:p>
+    <w:p>
+      <w:pPr>
+        <w:rPr>
+          <w:lang w:val="en-US"/>
+        </w:rPr>
+      </w:pPr>
+    </w:p>
+    <w:p>
+      <w:pPr>
+        <w:rPr>
+          <w:lang w:val="en-US"/>
+        </w:rPr>
+      </w:pPr>
+    </w:p>
+    <w:p>
+      <w:pPr>
+        <w:pStyle w:val="berschrift2"/>
+        <w:rPr>
+          <w:lang w:val="en-US"/>
+        </w:rPr>
+      </w:pPr>
+      <w:r>
+        <w:rPr>
+          <w:lang w:val="en-US"/>
+        </w:rPr>
+        <w:t xml:space="preserve">Determining if the Chain should be </w:t>
+      </w:r>
+      <w:r>
+        <w:rPr>
+          <w:lang w:val="en-US"/>
+        </w:rPr>
+        <w:t>Shortened</w:t>
+      </w:r>
+    </w:p>
+    <w:p>
+      <w:pPr>
+        <w:pStyle w:val="berschrift3"/>
+        <w:rPr>
+          <w:lang w:val="en-US"/>
+        </w:rPr>
+      </w:pPr>
+      <w:r>
+        <w:rPr>
+          <w:lang w:val="en-US"/>
+        </w:rPr>
+        <w:t>General requirements</w:t>
+      </w:r>
+    </w:p>
+    <w:p>
+      <w:pPr>
+        <w:pStyle w:val="berschrift4"/>
+        <w:rPr>
+          <w:lang w:val="en-US"/>
+        </w:rPr>
+      </w:pPr>
+      <w:r>
+        <w:rPr>
+          <w:lang w:val="en-US"/>
+        </w:rPr>
+        <w:t xml:space="preserve">There is a </w:t>
+      </w:r>
+      <w:r>
+        <w:rPr>
+          <w:lang w:val="en-US"/>
+        </w:rPr>
+        <w:t>first ChainLink</w:t>
+      </w:r>
+    </w:p>
+    <w:p>
+      <w:pPr>
+        <w:rPr>
+          <w:lang w:val="en-US"/>
+        </w:rPr>
+      </w:pPr>
+      <w:r>
+        <w:rPr>
+          <w:lang w:val="en-US"/>
+        </w:rPr>
+        <w:t xml:space="preserve">If </w:t>
+      </w:r>
+      <w:r>
+        <w:rPr>
+          <w:lang w:val="en-US"/>
+        </w:rPr>
+        <w:t xml:space="preserve">there </w:t>
+      </w:r>
+      <w:r>
+        <w:rPr>
+          <w:lang w:val="en-US"/>
+        </w:rPr>
+        <w:t xml:space="preserve">was no </w:t>
+      </w:r>
+      <w:r>
+        <w:rPr>
+          <w:lang w:val="en-US"/>
+        </w:rPr>
+        <w:t xml:space="preserve">first ChainLink making up the rope then there </w:t>
+      </w:r>
+      <w:r>
+        <w:rPr>
+          <w:lang w:val="en-US"/>
+        </w:rPr>
+        <w:t>would be</w:t>
+      </w:r>
+      <w:r>
+        <w:rPr>
+          <w:lang w:val="en-US"/>
+        </w:rPr>
+        <w:t xml:space="preserve"> no ChainLink to shorten or remove.</w:t>
+      </w:r>
+    </w:p>
+    <w:p>
+      <w:pPr>
+        <w:pStyle w:val="berschrift4"/>
+        <w:rPr>
+          <w:lang w:val="en-US"/>
+        </w:rPr>
+      </w:pPr>
+      <w:r>
+        <w:rPr>
+          <w:lang w:val="en-US"/>
+        </w:rPr>
+        <w:t>The maximumTakeUpSpeed is greater than 0</w:t>
+      </w:r>
+    </w:p>
+    <w:p>
+      <w:pPr>
+        <w:rPr>
+          <w:lang w:val="en-US"/>
+        </w:rPr>
+      </w:pPr>
+      <w:r>
+        <w:rPr>
+          <w:lang w:val="en-US"/>
+        </w:rPr>
+        <w:t xml:space="preserve">Similar to </w:t>
+      </w:r>
+      <w:hyperlink w:anchor="_The_maximumPushOutSpeed_is" w:history="1">
+        <w:r>
+          <w:rPr>
+            <w:rStyle w:val="Hyperlink"/>
+            <w:lang w:val="en-US"/>
+          </w:rPr>
+          <w:t>here</w:t>
+        </w:r>
+      </w:hyperlink>
+      <w:r>
+        <w:rPr>
+          <w:lang w:val="en-US"/>
+        </w:rPr>
+        <w:t xml:space="preserve">, the chain should only be shortened if it </w:t>
+      </w:r>
+      <w:r>
+        <w:rPr>
+          <w:lang w:val="en-US"/>
+        </w:rPr>
+        <w:t>is</w:t>
+      </w:r>
+      <w:r>
+        <w:rPr>
+          <w:lang w:val="en-US"/>
+        </w:rPr>
+        <w:t xml:space="preserve"> allowed to be taken up.</w:t>
+      </w:r>
+    </w:p>
+    <w:p>
+      <w:pPr>
+        <w:pStyle w:val="berschrift3"/>
+        <w:rPr>
+          <w:lang w:val="en-US"/>
+        </w:rPr>
+      </w:pPr>
+      <w:r>
+        <w:rPr>
+          <w:lang w:val="en-US"/>
+        </w:rPr>
+        <w:t>Special requirements</w:t>
+      </w:r>
+    </w:p>
+    <w:p>
+      <w:pPr>
+        <w:pStyle w:val="berschrift5"/>
+        <w:rPr>
+          <w:lang w:val="en-US"/>
+        </w:rPr>
+      </w:pPr>
+      <w:r>
+        <w:rPr>
+          <w:lang w:val="en-US"/>
+        </w:rPr>
+        <w:t xml:space="preserve">The first ChainLink points </w:t>
+      </w:r>
+      <w:r>
+        <w:rPr>
+          <w:lang w:val="en-US"/>
+        </w:rPr>
+        <w:t>away from</w:t>
+      </w:r>
+      <w:r>
+        <w:rPr>
+          <w:lang w:val="en-US"/>
+        </w:rPr>
+        <w:t xml:space="preserve"> the source</w:t>
+      </w:r>
+    </w:p>
+    <w:p>
+      <w:pPr>
+        <w:rPr>
+          <w:lang w:val="en-US"/>
+        </w:rPr>
+      </w:pPr>
+    </w:p>
+    <w:p>
+      <w:pPr>
+        <w:pStyle w:val="berschrift2"/>
+        <w:rPr>
+          <w:lang w:val="en-US"/>
+        </w:rPr>
+      </w:pPr>
+      <w:r>
+        <w:rPr>
+          <w:lang w:val="en-US"/>
+        </w:rPr>
+        <w:t xml:space="preserve">Determining if a ChainLink </w:t>
+      </w:r>
+      <w:r>
+        <w:rPr>
+          <w:lang w:val="en-US"/>
+        </w:rPr>
+        <w:t>is oriented</w:t>
+      </w:r>
+      <w:r>
+        <w:rPr>
+          <w:lang w:val="en-US"/>
+        </w:rPr>
+        <w:t xml:space="preserve"> towards a point or not</w:t>
+      </w:r>
+    </w:p>
+    <w:p>
+      <w:pPr>
+        <w:rPr>
+          <w:lang w:val="en-US"/>
+        </w:rPr>
+      </w:pPr>
+      <w:r>
+        <w:rPr>
+          <w:lang w:val="en-US"/>
+        </w:rPr>
+        <w:t>The ChainLink has two connection points: one point where other ChainLinks can connect to it and one point where the ChainLink can connect to other ChainLinks.</w:t>
+      </w:r>
+      <w:r>
+        <w:rPr>
+          <w:lang w:val="en-US"/>
+        </w:rPr>
+        <w:t xml:space="preserve"> A ChainLink is defined to be oriented towards a point if the point lies on the positive side of a plane defined by</w:t>
+      </w:r>
+    </w:p>
+    <w:p>
+      <w:pPr>
+        <w:pStyle w:val="Listenabsatz"/>
+        <w:numPr>
+          <w:ilvl w:val="0"/>
+          <w:numId w:val="11"/>
+        </w:numPr>
+        <w:rPr>
+          <w:lang w:val="en-US"/>
+        </w:rPr>
+      </w:pPr>
+      <w:r>
+        <w:rPr>
+          <w:lang w:val="en-US"/>
+        </w:rPr>
+        <w:t>The point of the ChainLink where other ChainLinks can connect to</w:t>
+      </w:r>
+      <w:r>
+        <w:rPr>
+          <w:lang w:val="en-US"/>
+        </w:rPr>
+        <w:t>, which lies on the plane</w:t>
+      </w:r>
+    </w:p>
+    <w:p>
+      <w:pPr>
+        <w:pStyle w:val="Listenabsatz"/>
+        <w:numPr>
+          <w:ilvl w:val="0"/>
+          <w:numId w:val="11"/>
+        </w:numPr>
+        <w:rPr>
+          <w:lang w:val="en-US"/>
+        </w:rPr>
+      </w:pPr>
+      <w:r>
+        <w:rPr>
+          <w:lang w:val="en-US"/>
+        </w:rPr>
+        <w:t xml:space="preserve">The vector from </w:t>
+      </w:r>
+      <w:r>
+        <w:rPr>
+          <w:lang w:val="en-US"/>
+        </w:rPr>
+        <w:t>the point where other ChainLinks connect to the point where the ChainLink connects to other points, which defines the normal of the plane and points to the positive side</w:t>
+      </w:r>
+    </w:p>
+    <w:p>
+      <w:pPr>
+        <w:rPr>
+          <w:lang w:val="en-US"/>
+        </w:rPr>
+      </w:pPr>
     </w:p>
     <w:p>
       <w:pPr>
@@ -393,8 +979,37 @@
         <w:rPr>
           <w:lang w:val="en-US"/>
         </w:rPr>
+        <w:lastRenderedPageBreak/>
         <w:t>There is a previouslySpawnedChainLink AND the source lies in front of it AND the maximumPullInSpeed is greater than 0.</w:t>
       </w:r>
+    </w:p>
+    <w:p>
+      <w:pPr>
+        <w:rPr>
+          <w:lang w:val="en-US"/>
+        </w:rPr>
+      </w:pPr>
+    </w:p>
+    <w:p>
+      <w:pPr>
+        <w:rPr>
+          <w:lang w:val="en-US"/>
+        </w:rPr>
+      </w:pPr>
+    </w:p>
+    <w:p>
+      <w:pPr>
+        <w:rPr>
+          <w:lang w:val="en-US"/>
+        </w:rPr>
+      </w:pPr>
+    </w:p>
+    <w:p>
+      <w:pPr>
+        <w:rPr>
+          <w:lang w:val="en-US"/>
+        </w:rPr>
+      </w:pPr>
     </w:p>
     <w:p>
       <w:pPr>
@@ -511,7 +1126,6 @@
         <w:rPr>
           <w:lang w:val="en-US"/>
         </w:rPr>
-        <w:lastRenderedPageBreak/>
         <w:t>If there is no previouslySpawnedChainLink then the chain is not lengthened more than the distance to the hookToConnectChainLinkTo.</w:t>
       </w:r>
     </w:p>
@@ -1010,6 +1624,232 @@
     </w:lvl>
   </w:abstractNum>
   <w:abstractNum w:abstractNumId="3" w15:restartNumberingAfterBreak="0">
+    <w:nsid w:val="24145B21"/>
+    <w:multiLevelType w:val="hybridMultilevel"/>
+    <w:tmpl w:val="962CBF60"/>
+    <w:lvl w:ilvl="0" w:tplc="04070001">
+      <w:start w:val="1"/>
+      <w:numFmt w:val="bullet"/>
+      <w:lvlText w:val=""/>
+      <w:lvlJc w:val="left"/>
+      <w:pPr>
+        <w:ind w:left="720" w:hanging="360"/>
+      </w:pPr>
+      <w:rPr>
+        <w:rFonts w:ascii="Symbol" w:hAnsi="Symbol" w:hint="default"/>
+      </w:rPr>
+    </w:lvl>
+    <w:lvl w:ilvl="1" w:tplc="04070003" w:tentative="1">
+      <w:start w:val="1"/>
+      <w:numFmt w:val="bullet"/>
+      <w:lvlText w:val="o"/>
+      <w:lvlJc w:val="left"/>
+      <w:pPr>
+        <w:ind w:left="1440" w:hanging="360"/>
+      </w:pPr>
+      <w:rPr>
+        <w:rFonts w:ascii="Courier New" w:hAnsi="Courier New" w:cs="Courier New" w:hint="default"/>
+      </w:rPr>
+    </w:lvl>
+    <w:lvl w:ilvl="2" w:tplc="04070005" w:tentative="1">
+      <w:start w:val="1"/>
+      <w:numFmt w:val="bullet"/>
+      <w:lvlText w:val=""/>
+      <w:lvlJc w:val="left"/>
+      <w:pPr>
+        <w:ind w:left="2160" w:hanging="360"/>
+      </w:pPr>
+      <w:rPr>
+        <w:rFonts w:ascii="Wingdings" w:hAnsi="Wingdings" w:hint="default"/>
+      </w:rPr>
+    </w:lvl>
+    <w:lvl w:ilvl="3" w:tplc="04070001" w:tentative="1">
+      <w:start w:val="1"/>
+      <w:numFmt w:val="bullet"/>
+      <w:lvlText w:val=""/>
+      <w:lvlJc w:val="left"/>
+      <w:pPr>
+        <w:ind w:left="2880" w:hanging="360"/>
+      </w:pPr>
+      <w:rPr>
+        <w:rFonts w:ascii="Symbol" w:hAnsi="Symbol" w:hint="default"/>
+      </w:rPr>
+    </w:lvl>
+    <w:lvl w:ilvl="4" w:tplc="04070003" w:tentative="1">
+      <w:start w:val="1"/>
+      <w:numFmt w:val="bullet"/>
+      <w:lvlText w:val="o"/>
+      <w:lvlJc w:val="left"/>
+      <w:pPr>
+        <w:ind w:left="3600" w:hanging="360"/>
+      </w:pPr>
+      <w:rPr>
+        <w:rFonts w:ascii="Courier New" w:hAnsi="Courier New" w:cs="Courier New" w:hint="default"/>
+      </w:rPr>
+    </w:lvl>
+    <w:lvl w:ilvl="5" w:tplc="04070005" w:tentative="1">
+      <w:start w:val="1"/>
+      <w:numFmt w:val="bullet"/>
+      <w:lvlText w:val=""/>
+      <w:lvlJc w:val="left"/>
+      <w:pPr>
+        <w:ind w:left="4320" w:hanging="360"/>
+      </w:pPr>
+      <w:rPr>
+        <w:rFonts w:ascii="Wingdings" w:hAnsi="Wingdings" w:hint="default"/>
+      </w:rPr>
+    </w:lvl>
+    <w:lvl w:ilvl="6" w:tplc="04070001" w:tentative="1">
+      <w:start w:val="1"/>
+      <w:numFmt w:val="bullet"/>
+      <w:lvlText w:val=""/>
+      <w:lvlJc w:val="left"/>
+      <w:pPr>
+        <w:ind w:left="5040" w:hanging="360"/>
+      </w:pPr>
+      <w:rPr>
+        <w:rFonts w:ascii="Symbol" w:hAnsi="Symbol" w:hint="default"/>
+      </w:rPr>
+    </w:lvl>
+    <w:lvl w:ilvl="7" w:tplc="04070003" w:tentative="1">
+      <w:start w:val="1"/>
+      <w:numFmt w:val="bullet"/>
+      <w:lvlText w:val="o"/>
+      <w:lvlJc w:val="left"/>
+      <w:pPr>
+        <w:ind w:left="5760" w:hanging="360"/>
+      </w:pPr>
+      <w:rPr>
+        <w:rFonts w:ascii="Courier New" w:hAnsi="Courier New" w:cs="Courier New" w:hint="default"/>
+      </w:rPr>
+    </w:lvl>
+    <w:lvl w:ilvl="8" w:tplc="04070005" w:tentative="1">
+      <w:start w:val="1"/>
+      <w:numFmt w:val="bullet"/>
+      <w:lvlText w:val=""/>
+      <w:lvlJc w:val="left"/>
+      <w:pPr>
+        <w:ind w:left="6480" w:hanging="360"/>
+      </w:pPr>
+      <w:rPr>
+        <w:rFonts w:ascii="Wingdings" w:hAnsi="Wingdings" w:hint="default"/>
+      </w:rPr>
+    </w:lvl>
+  </w:abstractNum>
+  <w:abstractNum w:abstractNumId="4" w15:restartNumberingAfterBreak="0">
+    <w:nsid w:val="349E41AF"/>
+    <w:multiLevelType w:val="hybridMultilevel"/>
+    <w:tmpl w:val="4B903036"/>
+    <w:lvl w:ilvl="0" w:tplc="04070001">
+      <w:start w:val="1"/>
+      <w:numFmt w:val="bullet"/>
+      <w:lvlText w:val=""/>
+      <w:lvlJc w:val="left"/>
+      <w:pPr>
+        <w:ind w:left="720" w:hanging="360"/>
+      </w:pPr>
+      <w:rPr>
+        <w:rFonts w:ascii="Symbol" w:hAnsi="Symbol" w:hint="default"/>
+      </w:rPr>
+    </w:lvl>
+    <w:lvl w:ilvl="1" w:tplc="04070003" w:tentative="1">
+      <w:start w:val="1"/>
+      <w:numFmt w:val="bullet"/>
+      <w:lvlText w:val="o"/>
+      <w:lvlJc w:val="left"/>
+      <w:pPr>
+        <w:ind w:left="1440" w:hanging="360"/>
+      </w:pPr>
+      <w:rPr>
+        <w:rFonts w:ascii="Courier New" w:hAnsi="Courier New" w:cs="Courier New" w:hint="default"/>
+      </w:rPr>
+    </w:lvl>
+    <w:lvl w:ilvl="2" w:tplc="04070005" w:tentative="1">
+      <w:start w:val="1"/>
+      <w:numFmt w:val="bullet"/>
+      <w:lvlText w:val=""/>
+      <w:lvlJc w:val="left"/>
+      <w:pPr>
+        <w:ind w:left="2160" w:hanging="360"/>
+      </w:pPr>
+      <w:rPr>
+        <w:rFonts w:ascii="Wingdings" w:hAnsi="Wingdings" w:hint="default"/>
+      </w:rPr>
+    </w:lvl>
+    <w:lvl w:ilvl="3" w:tplc="04070001" w:tentative="1">
+      <w:start w:val="1"/>
+      <w:numFmt w:val="bullet"/>
+      <w:lvlText w:val=""/>
+      <w:lvlJc w:val="left"/>
+      <w:pPr>
+        <w:ind w:left="2880" w:hanging="360"/>
+      </w:pPr>
+      <w:rPr>
+        <w:rFonts w:ascii="Symbol" w:hAnsi="Symbol" w:hint="default"/>
+      </w:rPr>
+    </w:lvl>
+    <w:lvl w:ilvl="4" w:tplc="04070003" w:tentative="1">
+      <w:start w:val="1"/>
+      <w:numFmt w:val="bullet"/>
+      <w:lvlText w:val="o"/>
+      <w:lvlJc w:val="left"/>
+      <w:pPr>
+        <w:ind w:left="3600" w:hanging="360"/>
+      </w:pPr>
+      <w:rPr>
+        <w:rFonts w:ascii="Courier New" w:hAnsi="Courier New" w:cs="Courier New" w:hint="default"/>
+      </w:rPr>
+    </w:lvl>
+    <w:lvl w:ilvl="5" w:tplc="04070005" w:tentative="1">
+      <w:start w:val="1"/>
+      <w:numFmt w:val="bullet"/>
+      <w:lvlText w:val=""/>
+      <w:lvlJc w:val="left"/>
+      <w:pPr>
+        <w:ind w:left="4320" w:hanging="360"/>
+      </w:pPr>
+      <w:rPr>
+        <w:rFonts w:ascii="Wingdings" w:hAnsi="Wingdings" w:hint="default"/>
+      </w:rPr>
+    </w:lvl>
+    <w:lvl w:ilvl="6" w:tplc="04070001" w:tentative="1">
+      <w:start w:val="1"/>
+      <w:numFmt w:val="bullet"/>
+      <w:lvlText w:val=""/>
+      <w:lvlJc w:val="left"/>
+      <w:pPr>
+        <w:ind w:left="5040" w:hanging="360"/>
+      </w:pPr>
+      <w:rPr>
+        <w:rFonts w:ascii="Symbol" w:hAnsi="Symbol" w:hint="default"/>
+      </w:rPr>
+    </w:lvl>
+    <w:lvl w:ilvl="7" w:tplc="04070003" w:tentative="1">
+      <w:start w:val="1"/>
+      <w:numFmt w:val="bullet"/>
+      <w:lvlText w:val="o"/>
+      <w:lvlJc w:val="left"/>
+      <w:pPr>
+        <w:ind w:left="5760" w:hanging="360"/>
+      </w:pPr>
+      <w:rPr>
+        <w:rFonts w:ascii="Courier New" w:hAnsi="Courier New" w:cs="Courier New" w:hint="default"/>
+      </w:rPr>
+    </w:lvl>
+    <w:lvl w:ilvl="8" w:tplc="04070005" w:tentative="1">
+      <w:start w:val="1"/>
+      <w:numFmt w:val="bullet"/>
+      <w:lvlText w:val=""/>
+      <w:lvlJc w:val="left"/>
+      <w:pPr>
+        <w:ind w:left="6480" w:hanging="360"/>
+      </w:pPr>
+      <w:rPr>
+        <w:rFonts w:ascii="Wingdings" w:hAnsi="Wingdings" w:hint="default"/>
+      </w:rPr>
+    </w:lvl>
+  </w:abstractNum>
+  <w:abstractNum w:abstractNumId="5" w15:restartNumberingAfterBreak="0">
     <w:nsid w:val="3BF01B79"/>
     <w:multiLevelType w:val="hybridMultilevel"/>
     <w:tmpl w:val="5D666644"/>
@@ -1122,7 +1962,120 @@
       </w:rPr>
     </w:lvl>
   </w:abstractNum>
-  <w:abstractNum w:abstractNumId="4" w15:restartNumberingAfterBreak="0">
+  <w:abstractNum w:abstractNumId="6" w15:restartNumberingAfterBreak="0">
+    <w:nsid w:val="44EC5E8E"/>
+    <w:multiLevelType w:val="hybridMultilevel"/>
+    <w:tmpl w:val="64EABDA0"/>
+    <w:lvl w:ilvl="0" w:tplc="04070001">
+      <w:start w:val="1"/>
+      <w:numFmt w:val="bullet"/>
+      <w:lvlText w:val=""/>
+      <w:lvlJc w:val="left"/>
+      <w:pPr>
+        <w:ind w:left="720" w:hanging="360"/>
+      </w:pPr>
+      <w:rPr>
+        <w:rFonts w:ascii="Symbol" w:hAnsi="Symbol" w:hint="default"/>
+      </w:rPr>
+    </w:lvl>
+    <w:lvl w:ilvl="1" w:tplc="04070003" w:tentative="1">
+      <w:start w:val="1"/>
+      <w:numFmt w:val="bullet"/>
+      <w:lvlText w:val="o"/>
+      <w:lvlJc w:val="left"/>
+      <w:pPr>
+        <w:ind w:left="1440" w:hanging="360"/>
+      </w:pPr>
+      <w:rPr>
+        <w:rFonts w:ascii="Courier New" w:hAnsi="Courier New" w:cs="Courier New" w:hint="default"/>
+      </w:rPr>
+    </w:lvl>
+    <w:lvl w:ilvl="2" w:tplc="04070005" w:tentative="1">
+      <w:start w:val="1"/>
+      <w:numFmt w:val="bullet"/>
+      <w:lvlText w:val=""/>
+      <w:lvlJc w:val="left"/>
+      <w:pPr>
+        <w:ind w:left="2160" w:hanging="360"/>
+      </w:pPr>
+      <w:rPr>
+        <w:rFonts w:ascii="Wingdings" w:hAnsi="Wingdings" w:hint="default"/>
+      </w:rPr>
+    </w:lvl>
+    <w:lvl w:ilvl="3" w:tplc="04070001" w:tentative="1">
+      <w:start w:val="1"/>
+      <w:numFmt w:val="bullet"/>
+      <w:lvlText w:val=""/>
+      <w:lvlJc w:val="left"/>
+      <w:pPr>
+        <w:ind w:left="2880" w:hanging="360"/>
+      </w:pPr>
+      <w:rPr>
+        <w:rFonts w:ascii="Symbol" w:hAnsi="Symbol" w:hint="default"/>
+      </w:rPr>
+    </w:lvl>
+    <w:lvl w:ilvl="4" w:tplc="04070003" w:tentative="1">
+      <w:start w:val="1"/>
+      <w:numFmt w:val="bullet"/>
+      <w:lvlText w:val="o"/>
+      <w:lvlJc w:val="left"/>
+      <w:pPr>
+        <w:ind w:left="3600" w:hanging="360"/>
+      </w:pPr>
+      <w:rPr>
+        <w:rFonts w:ascii="Courier New" w:hAnsi="Courier New" w:cs="Courier New" w:hint="default"/>
+      </w:rPr>
+    </w:lvl>
+    <w:lvl w:ilvl="5" w:tplc="04070005" w:tentative="1">
+      <w:start w:val="1"/>
+      <w:numFmt w:val="bullet"/>
+      <w:lvlText w:val=""/>
+      <w:lvlJc w:val="left"/>
+      <w:pPr>
+        <w:ind w:left="4320" w:hanging="360"/>
+      </w:pPr>
+      <w:rPr>
+        <w:rFonts w:ascii="Wingdings" w:hAnsi="Wingdings" w:hint="default"/>
+      </w:rPr>
+    </w:lvl>
+    <w:lvl w:ilvl="6" w:tplc="04070001" w:tentative="1">
+      <w:start w:val="1"/>
+      <w:numFmt w:val="bullet"/>
+      <w:lvlText w:val=""/>
+      <w:lvlJc w:val="left"/>
+      <w:pPr>
+        <w:ind w:left="5040" w:hanging="360"/>
+      </w:pPr>
+      <w:rPr>
+        <w:rFonts w:ascii="Symbol" w:hAnsi="Symbol" w:hint="default"/>
+      </w:rPr>
+    </w:lvl>
+    <w:lvl w:ilvl="7" w:tplc="04070003" w:tentative="1">
+      <w:start w:val="1"/>
+      <w:numFmt w:val="bullet"/>
+      <w:lvlText w:val="o"/>
+      <w:lvlJc w:val="left"/>
+      <w:pPr>
+        <w:ind w:left="5760" w:hanging="360"/>
+      </w:pPr>
+      <w:rPr>
+        <w:rFonts w:ascii="Courier New" w:hAnsi="Courier New" w:cs="Courier New" w:hint="default"/>
+      </w:rPr>
+    </w:lvl>
+    <w:lvl w:ilvl="8" w:tplc="04070005" w:tentative="1">
+      <w:start w:val="1"/>
+      <w:numFmt w:val="bullet"/>
+      <w:lvlText w:val=""/>
+      <w:lvlJc w:val="left"/>
+      <w:pPr>
+        <w:ind w:left="6480" w:hanging="360"/>
+      </w:pPr>
+      <w:rPr>
+        <w:rFonts w:ascii="Wingdings" w:hAnsi="Wingdings" w:hint="default"/>
+      </w:rPr>
+    </w:lvl>
+  </w:abstractNum>
+  <w:abstractNum w:abstractNumId="7" w15:restartNumberingAfterBreak="0">
     <w:nsid w:val="49615F4E"/>
     <w:multiLevelType w:val="hybridMultilevel"/>
     <w:tmpl w:val="17A20110"/>
@@ -1235,10 +2188,10 @@
       </w:rPr>
     </w:lvl>
   </w:abstractNum>
-  <w:abstractNum w:abstractNumId="5" w15:restartNumberingAfterBreak="0">
+  <w:abstractNum w:abstractNumId="8" w15:restartNumberingAfterBreak="0">
     <w:nsid w:val="4A7B1CA8"/>
     <w:multiLevelType w:val="hybridMultilevel"/>
-    <w:tmpl w:val="B23E8AE8"/>
+    <w:tmpl w:val="C1C2D940"/>
     <w:lvl w:ilvl="0" w:tplc="04070001">
       <w:start w:val="1"/>
       <w:numFmt w:val="bullet"/>
@@ -1348,7 +2301,7 @@
       </w:rPr>
     </w:lvl>
   </w:abstractNum>
-  <w:abstractNum w:abstractNumId="6" w15:restartNumberingAfterBreak="0">
+  <w:abstractNum w:abstractNumId="9" w15:restartNumberingAfterBreak="0">
     <w:nsid w:val="586F6459"/>
     <w:multiLevelType w:val="hybridMultilevel"/>
     <w:tmpl w:val="DE9A33CE"/>
@@ -1461,7 +2414,7 @@
       </w:rPr>
     </w:lvl>
   </w:abstractNum>
-  <w:abstractNum w:abstractNumId="7" w15:restartNumberingAfterBreak="0">
+  <w:abstractNum w:abstractNumId="10" w15:restartNumberingAfterBreak="0">
     <w:nsid w:val="62C56345"/>
     <w:multiLevelType w:val="hybridMultilevel"/>
     <w:tmpl w:val="2892EAE2"/>
@@ -1574,7 +2527,7 @@
       </w:rPr>
     </w:lvl>
   </w:abstractNum>
-  <w:abstractNum w:abstractNumId="8" w15:restartNumberingAfterBreak="0">
+  <w:abstractNum w:abstractNumId="11" w15:restartNumberingAfterBreak="0">
     <w:nsid w:val="634C174F"/>
     <w:multiLevelType w:val="hybridMultilevel"/>
     <w:tmpl w:val="CCB85704"/>
@@ -1688,7 +2641,7 @@
     </w:lvl>
   </w:abstractNum>
   <w:num w:numId="1">
-    <w:abstractNumId w:val="7"/>
+    <w:abstractNumId w:val="10"/>
   </w:num>
   <w:num w:numId="2">
     <w:abstractNumId w:val="2"/>
@@ -1697,22 +2650,31 @@
     <w:abstractNumId w:val="0"/>
   </w:num>
   <w:num w:numId="4">
-    <w:abstractNumId w:val="3"/>
+    <w:abstractNumId w:val="5"/>
   </w:num>
   <w:num w:numId="5">
-    <w:abstractNumId w:val="8"/>
+    <w:abstractNumId w:val="11"/>
   </w:num>
   <w:num w:numId="6">
     <w:abstractNumId w:val="1"/>
   </w:num>
   <w:num w:numId="7">
+    <w:abstractNumId w:val="9"/>
+  </w:num>
+  <w:num w:numId="8">
+    <w:abstractNumId w:val="8"/>
+  </w:num>
+  <w:num w:numId="9">
+    <w:abstractNumId w:val="7"/>
+  </w:num>
+  <w:num w:numId="10">
+    <w:abstractNumId w:val="4"/>
+  </w:num>
+  <w:num w:numId="11">
     <w:abstractNumId w:val="6"/>
   </w:num>
-  <w:num w:numId="8">
-    <w:abstractNumId w:val="5"/>
-  </w:num>
-  <w:num w:numId="9">
-    <w:abstractNumId w:val="4"/>
+  <w:num w:numId="12">
+    <w:abstractNumId w:val="3"/>
   </w:num>
 </w:numbering>
 </file>
@@ -2181,6 +3143,48 @@
       <w:szCs w:val="24"/>
     </w:rPr>
   </w:style>
+  <w:style w:type="paragraph" w:styleId="berschrift4">
+    <w:name w:val="heading 4"/>
+    <w:basedOn w:val="Standard"/>
+    <w:next w:val="Standard"/>
+    <w:link w:val="berschrift4Zchn"/>
+    <w:uiPriority w:val="9"/>
+    <w:unhideWhenUsed/>
+    <w:qFormat/>
+    <w:rsid w:val="00F6472F"/>
+    <w:pPr>
+      <w:keepNext/>
+      <w:keepLines/>
+      <w:spacing w:before="40" w:after="0"/>
+      <w:outlineLvl w:val="3"/>
+    </w:pPr>
+    <w:rPr>
+      <w:rFonts w:asciiTheme="majorHAnsi" w:eastAsiaTheme="majorEastAsia" w:hAnsiTheme="majorHAnsi" w:cstheme="majorBidi"/>
+      <w:i/>
+      <w:iCs/>
+      <w:color w:val="2F5496" w:themeColor="accent1" w:themeShade="BF"/>
+    </w:rPr>
+  </w:style>
+  <w:style w:type="paragraph" w:styleId="berschrift5">
+    <w:name w:val="heading 5"/>
+    <w:basedOn w:val="Standard"/>
+    <w:next w:val="Standard"/>
+    <w:link w:val="berschrift5Zchn"/>
+    <w:uiPriority w:val="9"/>
+    <w:unhideWhenUsed/>
+    <w:qFormat/>
+    <w:rsid w:val="00F6472F"/>
+    <w:pPr>
+      <w:keepNext/>
+      <w:keepLines/>
+      <w:spacing w:before="40" w:after="0"/>
+      <w:outlineLvl w:val="4"/>
+    </w:pPr>
+    <w:rPr>
+      <w:rFonts w:asciiTheme="majorHAnsi" w:eastAsiaTheme="majorEastAsia" w:hAnsiTheme="majorHAnsi" w:cstheme="majorBidi"/>
+      <w:color w:val="2F5496" w:themeColor="accent1" w:themeShade="BF"/>
+    </w:rPr>
+  </w:style>
   <w:style w:type="character" w:default="1" w:styleId="Absatz-Standardschriftart">
     <w:name w:val="Default Paragraph Font"/>
     <w:uiPriority w:val="1"/>
@@ -2256,6 +3260,53 @@
       <w:color w:val="1F3763" w:themeColor="accent1" w:themeShade="7F"/>
       <w:sz w:val="24"/>
       <w:szCs w:val="24"/>
+    </w:rPr>
+  </w:style>
+  <w:style w:type="character" w:customStyle="1" w:styleId="berschrift4Zchn">
+    <w:name w:val="Überschrift 4 Zchn"/>
+    <w:basedOn w:val="Absatz-Standardschriftart"/>
+    <w:link w:val="berschrift4"/>
+    <w:uiPriority w:val="9"/>
+    <w:rsid w:val="00F6472F"/>
+    <w:rPr>
+      <w:rFonts w:asciiTheme="majorHAnsi" w:eastAsiaTheme="majorEastAsia" w:hAnsiTheme="majorHAnsi" w:cstheme="majorBidi"/>
+      <w:i/>
+      <w:iCs/>
+      <w:color w:val="2F5496" w:themeColor="accent1" w:themeShade="BF"/>
+    </w:rPr>
+  </w:style>
+  <w:style w:type="character" w:customStyle="1" w:styleId="berschrift5Zchn">
+    <w:name w:val="Überschrift 5 Zchn"/>
+    <w:basedOn w:val="Absatz-Standardschriftart"/>
+    <w:link w:val="berschrift5"/>
+    <w:uiPriority w:val="9"/>
+    <w:rsid w:val="00F6472F"/>
+    <w:rPr>
+      <w:rFonts w:asciiTheme="majorHAnsi" w:eastAsiaTheme="majorEastAsia" w:hAnsiTheme="majorHAnsi" w:cstheme="majorBidi"/>
+      <w:color w:val="2F5496" w:themeColor="accent1" w:themeShade="BF"/>
+    </w:rPr>
+  </w:style>
+  <w:style w:type="character" w:styleId="Hyperlink">
+    <w:name w:val="Hyperlink"/>
+    <w:basedOn w:val="Absatz-Standardschriftart"/>
+    <w:uiPriority w:val="99"/>
+    <w:unhideWhenUsed/>
+    <w:rsid w:val="00123232"/>
+    <w:rPr>
+      <w:color w:val="0563C1" w:themeColor="hyperlink"/>
+      <w:u w:val="single"/>
+    </w:rPr>
+  </w:style>
+  <w:style w:type="character" w:styleId="NichtaufgelsteErwhnung">
+    <w:name w:val="Unresolved Mention"/>
+    <w:basedOn w:val="Absatz-Standardschriftart"/>
+    <w:uiPriority w:val="99"/>
+    <w:semiHidden/>
+    <w:unhideWhenUsed/>
+    <w:rsid w:val="00123232"/>
+    <w:rPr>
+      <w:color w:val="605E5C"/>
+      <w:shd w:val="clear" w:color="auto" w:fill="E1DFDD"/>
     </w:rPr>
   </w:style>
 </w:styles>

</xml_diff>